<commit_message>
started work on full network to implement
Started working on the full network which would include full control
over the networks layers and construction
</commit_message>
<xml_diff>
--- a/Document-Formulas-and-Bib.docx
+++ b/Document-Formulas-and-Bib.docx
@@ -1,9 +1,10 @@
 
 <file path=word/document.xml><?xml version="1.0" encoding="utf-8"?>
-<w:document xmlns:wpc="http://schemas.microsoft.com/office/word/2010/wordprocessingCanvas" xmlns:cx="http://schemas.microsoft.com/office/drawing/2014/chartex" xmlns:cx1="http://schemas.microsoft.com/office/drawing/2015/9/8/chartex" xmlns:cx2="http://schemas.microsoft.com/office/drawing/2015/10/21/chartex" xmlns:cx3="http://schemas.microsoft.com/office/drawing/2016/5/9/chartex" xmlns:cx4="http://schemas.microsoft.com/office/drawing/2016/5/10/chartex" xmlns:cx5="http://schemas.microsoft.com/office/drawing/2016/5/11/chartex" xmlns:cx6="http://schemas.microsoft.com/office/drawing/2016/5/12/chartex" xmlns:cx7="http://schemas.microsoft.com/office/drawing/2016/5/13/chartex" xmlns:cx8="http://schemas.microsoft.com/office/drawing/2016/5/14/chartex" xmlns:mc="http://schemas.openxmlformats.org/markup-compatibility/2006" xmlns:aink="http://schemas.microsoft.com/office/drawing/2016/ink" xmlns:am3d="http://schemas.microsoft.com/office/drawing/2017/model3d" xmlns:o="urn:schemas-microsoft-com:office:office" xmlns:r="http://schemas.openxmlformats.org/officeDocument/2006/relationships" xmlns:m="http://schemas.openxmlformats.org/officeDocument/2006/math" xmlns:v="urn:schemas-microsoft-com:vml" xmlns:wp14="http://schemas.microsoft.com/office/word/2010/wordprocessingDrawing" xmlns:wp="http://schemas.openxmlformats.org/drawingml/2006/wordprocessingDrawing" xmlns:w10="urn:schemas-microsoft-com:office:word" xmlns:w="http://schemas.openxmlformats.org/wordprocessingml/2006/main" xmlns:w14="http://schemas.microsoft.com/office/word/2010/wordml" xmlns:w15="http://schemas.microsoft.com/office/word/2012/wordml" xmlns:w16cid="http://schemas.microsoft.com/office/word/2016/wordml/cid" xmlns:w16se="http://schemas.microsoft.com/office/word/2015/wordml/symex" xmlns:wpg="http://schemas.microsoft.com/office/word/2010/wordprocessingGroup" xmlns:wpi="http://schemas.microsoft.com/office/word/2010/wordprocessingInk" xmlns:wne="http://schemas.microsoft.com/office/word/2006/wordml" xmlns:wps="http://schemas.microsoft.com/office/word/2010/wordprocessingShape" mc:Ignorable="w14 w15 w16se w16cid wp14">
+<w:document xmlns:wpc="http://schemas.microsoft.com/office/word/2010/wordprocessingCanvas" xmlns:cx="http://schemas.microsoft.com/office/drawing/2014/chartex" xmlns:mc="http://schemas.openxmlformats.org/markup-compatibility/2006" xmlns:o="urn:schemas-microsoft-com:office:office" xmlns:r="http://schemas.openxmlformats.org/officeDocument/2006/relationships" xmlns:m="http://schemas.openxmlformats.org/officeDocument/2006/math" xmlns:v="urn:schemas-microsoft-com:vml" xmlns:wp14="http://schemas.microsoft.com/office/word/2010/wordprocessingDrawing" xmlns:wp="http://schemas.openxmlformats.org/drawingml/2006/wordprocessingDrawing" xmlns:w10="urn:schemas-microsoft-com:office:word" xmlns:w="http://schemas.openxmlformats.org/wordprocessingml/2006/main" xmlns:w14="http://schemas.microsoft.com/office/word/2010/wordml" xmlns:w15="http://schemas.microsoft.com/office/word/2012/wordml" xmlns:w16se="http://schemas.microsoft.com/office/word/2015/wordml/symex" xmlns:wpg="http://schemas.microsoft.com/office/word/2010/wordprocessingGroup" xmlns:wpi="http://schemas.microsoft.com/office/word/2010/wordprocessingInk" xmlns:wne="http://schemas.microsoft.com/office/word/2006/wordml" xmlns:wps="http://schemas.microsoft.com/office/word/2010/wordprocessingShape" mc:Ignorable="w14 w15 w16se wp14">
   <w:body>
     <w:p>
       <w:pPr>
+        <w:ind w:firstLine="720"/>
         <w:rPr>
           <w:rFonts w:eastAsiaTheme="minorEastAsia"/>
         </w:rPr>
@@ -173,13 +174,7 @@
                 <w:rPr>
                   <w:rFonts w:ascii="Cambria Math" w:hAnsi="Cambria Math"/>
                 </w:rPr>
-                <m:t>d</m:t>
-              </m:r>
-              <m:r>
-                <w:rPr>
-                  <w:rFonts w:ascii="Cambria Math" w:hAnsi="Cambria Math"/>
-                </w:rPr>
-                <m:t>Sigmoid(x)</m:t>
+                <m:t>dSigmoid(x)</m:t>
               </m:r>
             </m:num>
             <m:den>
@@ -256,6 +251,38 @@
       </w:pPr>
       <m:oMathPara>
         <m:oMath>
+          <m:sSub>
+            <m:sSubPr>
+              <m:ctrlPr>
+                <w:rPr>
+                  <w:rFonts w:ascii="Cambria Math" w:hAnsi="Cambria Math"/>
+                  <w:i/>
+                </w:rPr>
+              </m:ctrlPr>
+            </m:sSubPr>
+            <m:e>
+              <m:r>
+                <w:rPr>
+                  <w:rFonts w:ascii="Cambria Math" w:hAnsi="Cambria Math"/>
+                </w:rPr>
+                <m:t>S</m:t>
+              </m:r>
+            </m:e>
+            <m:sub>
+              <m:r>
+                <w:rPr>
+                  <w:rFonts w:ascii="Cambria Math" w:hAnsi="Cambria Math"/>
+                </w:rPr>
+                <m:t>input</m:t>
+              </m:r>
+            </m:sub>
+          </m:sSub>
+          <m:r>
+            <w:rPr>
+              <w:rFonts w:ascii="Cambria Math" w:hAnsi="Cambria Math"/>
+            </w:rPr>
+            <m:t>=</m:t>
+          </m:r>
           <m:d>
             <m:dPr>
               <m:begChr m:val="["/>
@@ -345,13 +372,7 @@
                           <w:rPr>
                             <w:rFonts w:ascii="Cambria Math" w:hAnsi="Cambria Math"/>
                           </w:rPr>
-                          <m:t xml:space="preserve">1, </m:t>
-                        </m:r>
-                        <m:r>
-                          <w:rPr>
-                            <w:rFonts w:ascii="Cambria Math" w:hAnsi="Cambria Math"/>
-                          </w:rPr>
-                          <m:t>n</m:t>
+                          <m:t>1, n</m:t>
                         </m:r>
                       </m:sub>
                     </m:sSub>
@@ -407,13 +428,7 @@
                           <w:rPr>
                             <w:rFonts w:ascii="Cambria Math" w:hAnsi="Cambria Math"/>
                           </w:rPr>
-                          <m:t>m</m:t>
-                        </m:r>
-                        <m:r>
-                          <w:rPr>
-                            <w:rFonts w:ascii="Cambria Math" w:hAnsi="Cambria Math"/>
-                          </w:rPr>
-                          <m:t>,1</m:t>
+                          <m:t>m,1</m:t>
                         </m:r>
                       </m:sub>
                     </m:sSub>
@@ -449,19 +464,7 @@
                           <w:rPr>
                             <w:rFonts w:ascii="Cambria Math" w:hAnsi="Cambria Math"/>
                           </w:rPr>
-                          <m:t>m</m:t>
-                        </m:r>
-                        <m:r>
-                          <w:rPr>
-                            <w:rFonts w:ascii="Cambria Math" w:hAnsi="Cambria Math"/>
-                          </w:rPr>
-                          <m:t>,</m:t>
-                        </m:r>
-                        <m:r>
-                          <w:rPr>
-                            <w:rFonts w:ascii="Cambria Math" w:hAnsi="Cambria Math"/>
-                          </w:rPr>
-                          <m:t>n</m:t>
+                          <m:t>m,n</m:t>
                         </m:r>
                       </m:sub>
                     </m:sSub>
@@ -523,7 +526,7 @@
                       <w:rPr>
                         <w:rFonts w:ascii="Cambria Math" w:hAnsi="Cambria Math"/>
                       </w:rPr>
-                      <m:t>nm</m:t>
+                      <m:t>mn</m:t>
                     </m:r>
                   </m:sub>
                 </m:sSub>
@@ -541,13 +544,352 @@
                   <w:rPr>
                     <w:rFonts w:ascii="Cambria Math" w:hAnsi="Cambria Math"/>
                   </w:rPr>
-                  <m:t>m</m:t>
+                  <m:t>m=number of inputs</m:t>
+                </m:r>
+              </m:e>
+            </m:mr>
+            <m:mr>
+              <m:e>
+                <m:r>
+                  <w:rPr>
+                    <w:rFonts w:ascii="Cambria Math" w:hAnsi="Cambria Math"/>
+                  </w:rPr>
+                  <m:t>n=number of input Neurons</m:t>
+                </m:r>
+              </m:e>
+            </m:mr>
+          </m:m>
+        </m:oMath>
+      </m:oMathPara>
+    </w:p>
+    <w:p>
+      <w:pPr>
+        <w:rPr>
+          <w:rFonts w:eastAsiaTheme="minorEastAsia"/>
+        </w:rPr>
+      </w:pPr>
+      <m:oMathPara>
+        <m:oMath>
+          <m:sSub>
+            <m:sSubPr>
+              <m:ctrlPr>
+                <w:rPr>
+                  <w:rFonts w:ascii="Cambria Math" w:hAnsi="Cambria Math"/>
+                  <w:i/>
+                </w:rPr>
+              </m:ctrlPr>
+            </m:sSubPr>
+            <m:e>
+              <m:r>
+                <w:rPr>
+                  <w:rFonts w:ascii="Cambria Math" w:hAnsi="Cambria Math"/>
+                </w:rPr>
+                <m:t>S</m:t>
+              </m:r>
+            </m:e>
+            <m:sub>
+              <m:r>
+                <w:rPr>
+                  <w:rFonts w:ascii="Cambria Math" w:hAnsi="Cambria Math"/>
+                </w:rPr>
+                <m:t>weight</m:t>
+              </m:r>
+            </m:sub>
+          </m:sSub>
+          <m:r>
+            <w:rPr>
+              <w:rFonts w:ascii="Cambria Math" w:hAnsi="Cambria Math"/>
+            </w:rPr>
+            <m:t>=</m:t>
+          </m:r>
+          <m:d>
+            <m:dPr>
+              <m:begChr m:val="["/>
+              <m:endChr m:val="]"/>
+              <m:ctrlPr>
+                <w:rPr>
+                  <w:rFonts w:ascii="Cambria Math" w:hAnsi="Cambria Math"/>
+                  <w:i/>
+                </w:rPr>
+              </m:ctrlPr>
+            </m:dPr>
+            <m:e>
+              <m:m>
+                <m:mPr>
+                  <m:mcs>
+                    <m:mc>
+                      <m:mcPr>
+                        <m:count m:val="3"/>
+                        <m:mcJc m:val="center"/>
+                      </m:mcPr>
+                    </m:mc>
+                  </m:mcs>
+                  <m:ctrlPr>
+                    <w:rPr>
+                      <w:rFonts w:ascii="Cambria Math" w:hAnsi="Cambria Math"/>
+                      <w:i/>
+                    </w:rPr>
+                  </m:ctrlPr>
+                </m:mPr>
+                <m:mr>
+                  <m:e>
+                    <m:sSub>
+                      <m:sSubPr>
+                        <m:ctrlPr>
+                          <w:rPr>
+                            <w:rFonts w:ascii="Cambria Math" w:hAnsi="Cambria Math"/>
+                            <w:i/>
+                          </w:rPr>
+                        </m:ctrlPr>
+                      </m:sSubPr>
+                      <m:e>
+                        <m:r>
+                          <w:rPr>
+                            <w:rFonts w:ascii="Cambria Math" w:hAnsi="Cambria Math"/>
+                          </w:rPr>
+                          <m:t>W</m:t>
+                        </m:r>
+                      </m:e>
+                      <m:sub>
+                        <m:r>
+                          <w:rPr>
+                            <w:rFonts w:ascii="Cambria Math" w:hAnsi="Cambria Math"/>
+                          </w:rPr>
+                          <m:t>1,1</m:t>
+                        </m:r>
+                      </m:sub>
+                    </m:sSub>
+                  </m:e>
+                  <m:e>
+                    <m:r>
+                      <w:rPr>
+                        <w:rFonts w:ascii="Cambria Math" w:hAnsi="Cambria Math"/>
+                      </w:rPr>
+                      <m:t>⋯</m:t>
+                    </m:r>
+                  </m:e>
+                  <m:e>
+                    <m:sSub>
+                      <m:sSubPr>
+                        <m:ctrlPr>
+                          <w:rPr>
+                            <w:rFonts w:ascii="Cambria Math" w:hAnsi="Cambria Math"/>
+                            <w:i/>
+                          </w:rPr>
+                        </m:ctrlPr>
+                      </m:sSubPr>
+                      <m:e>
+                        <m:r>
+                          <w:rPr>
+                            <w:rFonts w:ascii="Cambria Math" w:hAnsi="Cambria Math"/>
+                          </w:rPr>
+                          <m:t>W</m:t>
+                        </m:r>
+                      </m:e>
+                      <m:sub>
+                        <m:r>
+                          <w:rPr>
+                            <w:rFonts w:ascii="Cambria Math" w:hAnsi="Cambria Math"/>
+                          </w:rPr>
+                          <m:t xml:space="preserve">1, </m:t>
+                        </m:r>
+                        <m:r>
+                          <w:rPr>
+                            <w:rFonts w:ascii="Cambria Math" w:hAnsi="Cambria Math"/>
+                          </w:rPr>
+                          <m:t>k</m:t>
+                        </m:r>
+                      </m:sub>
+                    </m:sSub>
+                  </m:e>
+                </m:mr>
+                <m:mr>
+                  <m:e>
+                    <m:r>
+                      <w:rPr>
+                        <w:rFonts w:ascii="Cambria Math" w:hAnsi="Cambria Math"/>
+                      </w:rPr>
+                      <m:t>⋮</m:t>
+                    </m:r>
+                  </m:e>
+                  <m:e>
+                    <m:r>
+                      <w:rPr>
+                        <w:rFonts w:ascii="Cambria Math" w:hAnsi="Cambria Math"/>
+                      </w:rPr>
+                      <m:t>⋱</m:t>
+                    </m:r>
+                  </m:e>
+                  <m:e>
+                    <m:r>
+                      <w:rPr>
+                        <w:rFonts w:ascii="Cambria Math" w:hAnsi="Cambria Math"/>
+                      </w:rPr>
+                      <m:t>⋮</m:t>
+                    </m:r>
+                  </m:e>
+                </m:mr>
+                <m:mr>
+                  <m:e>
+                    <m:sSub>
+                      <m:sSubPr>
+                        <m:ctrlPr>
+                          <w:rPr>
+                            <w:rFonts w:ascii="Cambria Math" w:hAnsi="Cambria Math"/>
+                            <w:i/>
+                          </w:rPr>
+                        </m:ctrlPr>
+                      </m:sSubPr>
+                      <m:e>
+                        <m:r>
+                          <w:rPr>
+                            <w:rFonts w:ascii="Cambria Math" w:hAnsi="Cambria Math"/>
+                          </w:rPr>
+                          <m:t>W</m:t>
+                        </m:r>
+                      </m:e>
+                      <m:sub>
+                        <m:r>
+                          <w:rPr>
+                            <w:rFonts w:ascii="Cambria Math" w:hAnsi="Cambria Math"/>
+                          </w:rPr>
+                          <m:t>n</m:t>
+                        </m:r>
+                        <m:r>
+                          <w:rPr>
+                            <w:rFonts w:ascii="Cambria Math" w:hAnsi="Cambria Math"/>
+                          </w:rPr>
+                          <m:t>,1</m:t>
+                        </m:r>
+                      </m:sub>
+                    </m:sSub>
+                  </m:e>
+                  <m:e>
+                    <m:r>
+                      <w:rPr>
+                        <w:rFonts w:ascii="Cambria Math" w:hAnsi="Cambria Math"/>
+                      </w:rPr>
+                      <m:t>⋯</m:t>
+                    </m:r>
+                  </m:e>
+                  <m:e>
+                    <m:sSub>
+                      <m:sSubPr>
+                        <m:ctrlPr>
+                          <w:rPr>
+                            <w:rFonts w:ascii="Cambria Math" w:hAnsi="Cambria Math"/>
+                            <w:i/>
+                          </w:rPr>
+                        </m:ctrlPr>
+                      </m:sSubPr>
+                      <m:e>
+                        <m:r>
+                          <w:rPr>
+                            <w:rFonts w:ascii="Cambria Math" w:hAnsi="Cambria Math"/>
+                          </w:rPr>
+                          <m:t>W</m:t>
+                        </m:r>
+                      </m:e>
+                      <m:sub>
+                        <m:r>
+                          <w:rPr>
+                            <w:rFonts w:ascii="Cambria Math" w:hAnsi="Cambria Math"/>
+                          </w:rPr>
+                          <m:t>n</m:t>
+                        </m:r>
+                        <m:r>
+                          <w:rPr>
+                            <w:rFonts w:ascii="Cambria Math" w:hAnsi="Cambria Math"/>
+                          </w:rPr>
+                          <m:t>,</m:t>
+                        </m:r>
+                        <m:r>
+                          <w:rPr>
+                            <w:rFonts w:ascii="Cambria Math" w:hAnsi="Cambria Math"/>
+                          </w:rPr>
+                          <m:t>k</m:t>
+                        </m:r>
+                      </m:sub>
+                    </m:sSub>
+                  </m:e>
+                </m:mr>
+              </m:m>
+            </m:e>
+          </m:d>
+          <m:r>
+            <w:rPr>
+              <w:rFonts w:ascii="Cambria Math" w:hAnsi="Cambria Math"/>
+            </w:rPr>
+            <m:t xml:space="preserve"> </m:t>
+          </m:r>
+          <m:m>
+            <m:mPr>
+              <m:mcs>
+                <m:mc>
+                  <m:mcPr>
+                    <m:count m:val="1"/>
+                    <m:mcJc m:val="center"/>
+                  </m:mcPr>
+                </m:mc>
+              </m:mcs>
+              <m:ctrlPr>
+                <w:rPr>
+                  <w:rFonts w:ascii="Cambria Math" w:hAnsi="Cambria Math"/>
+                  <w:i/>
+                </w:rPr>
+              </m:ctrlPr>
+            </m:mPr>
+            <m:mr>
+              <m:e>
+                <m:r>
+                  <w:rPr>
+                    <w:rFonts w:ascii="Cambria Math" w:hAnsi="Cambria Math"/>
+                  </w:rPr>
+                  <m:t xml:space="preserve">Where </m:t>
+                </m:r>
+                <m:sSub>
+                  <m:sSubPr>
+                    <m:ctrlPr>
+                      <w:rPr>
+                        <w:rFonts w:ascii="Cambria Math" w:hAnsi="Cambria Math"/>
+                        <w:i/>
+                      </w:rPr>
+                    </m:ctrlPr>
+                  </m:sSubPr>
+                  <m:e>
+                    <m:r>
+                      <w:rPr>
+                        <w:rFonts w:ascii="Cambria Math" w:hAnsi="Cambria Math"/>
+                      </w:rPr>
+                      <m:t>W</m:t>
+                    </m:r>
+                  </m:e>
+                  <m:sub>
+                    <m:r>
+                      <w:rPr>
+                        <w:rFonts w:ascii="Cambria Math" w:hAnsi="Cambria Math"/>
+                      </w:rPr>
+                      <m:t>n</m:t>
+                    </m:r>
+                    <m:r>
+                      <w:rPr>
+                        <w:rFonts w:ascii="Cambria Math" w:hAnsi="Cambria Math"/>
+                      </w:rPr>
+                      <m:t>k</m:t>
+                    </m:r>
+                  </m:sub>
+                </m:sSub>
+                <m:r>
+                  <w:rPr>
+                    <w:rFonts w:ascii="Cambria Math" w:hAnsi="Cambria Math"/>
+                  </w:rPr>
+                  <m:t>=</m:t>
                 </m:r>
                 <m:r>
                   <w:rPr>
                     <w:rFonts w:ascii="Cambria Math" w:hAnsi="Cambria Math"/>
                   </w:rPr>
-                  <m:t>=number of inputs</m:t>
+                  <m:t>Synapse Weights</m:t>
                 </m:r>
               </m:e>
             </m:mr>
@@ -563,7 +905,41 @@
                   <w:rPr>
                     <w:rFonts w:ascii="Cambria Math" w:hAnsi="Cambria Math"/>
                   </w:rPr>
-                  <m:t>=number of input Neurons</m:t>
+                  <m:t xml:space="preserve">=number of </m:t>
+                </m:r>
+                <m:r>
+                  <w:rPr>
+                    <w:rFonts w:ascii="Cambria Math" w:hAnsi="Cambria Math"/>
+                  </w:rPr>
+                  <m:t>input neurons</m:t>
+                </m:r>
+              </m:e>
+            </m:mr>
+            <m:mr>
+              <m:e>
+                <m:r>
+                  <w:rPr>
+                    <w:rFonts w:ascii="Cambria Math" w:hAnsi="Cambria Math"/>
+                  </w:rPr>
+                  <m:t>k</m:t>
+                </m:r>
+                <m:r>
+                  <w:rPr>
+                    <w:rFonts w:ascii="Cambria Math" w:hAnsi="Cambria Math"/>
+                  </w:rPr>
+                  <m:t xml:space="preserve">=number of </m:t>
+                </m:r>
+                <m:r>
+                  <w:rPr>
+                    <w:rFonts w:ascii="Cambria Math" w:hAnsi="Cambria Math"/>
+                  </w:rPr>
+                  <m:t xml:space="preserve">hidden Layer </m:t>
+                </m:r>
+                <m:r>
+                  <w:rPr>
+                    <w:rFonts w:ascii="Cambria Math" w:hAnsi="Cambria Math"/>
+                  </w:rPr>
+                  <m:t>Neurons</m:t>
                 </m:r>
               </m:e>
             </m:mr>
@@ -577,23 +953,727 @@
           <w:rFonts w:eastAsiaTheme="minorEastAsia"/>
         </w:rPr>
       </w:pPr>
+      <m:oMathPara>
+        <m:oMath>
+          <m:sSub>
+            <m:sSubPr>
+              <m:ctrlPr>
+                <w:rPr>
+                  <w:rFonts w:ascii="Cambria Math" w:hAnsi="Cambria Math"/>
+                  <w:i/>
+                </w:rPr>
+              </m:ctrlPr>
+            </m:sSubPr>
+            <m:e>
+              <m:r>
+                <w:rPr>
+                  <w:rFonts w:ascii="Cambria Math" w:hAnsi="Cambria Math"/>
+                </w:rPr>
+                <m:t>S</m:t>
+              </m:r>
+            </m:e>
+            <m:sub>
+              <m:r>
+                <w:rPr>
+                  <w:rFonts w:ascii="Cambria Math" w:hAnsi="Cambria Math"/>
+                </w:rPr>
+                <m:t>hidden</m:t>
+              </m:r>
+            </m:sub>
+          </m:sSub>
+          <m:r>
+            <w:rPr>
+              <w:rFonts w:ascii="Cambria Math" w:hAnsi="Cambria Math"/>
+            </w:rPr>
+            <m:t>=</m:t>
+          </m:r>
+          <m:d>
+            <m:dPr>
+              <m:begChr m:val="["/>
+              <m:endChr m:val="]"/>
+              <m:ctrlPr>
+                <w:rPr>
+                  <w:rFonts w:ascii="Cambria Math" w:hAnsi="Cambria Math"/>
+                  <w:i/>
+                </w:rPr>
+              </m:ctrlPr>
+            </m:dPr>
+            <m:e>
+              <m:m>
+                <m:mPr>
+                  <m:mcs>
+                    <m:mc>
+                      <m:mcPr>
+                        <m:count m:val="3"/>
+                        <m:mcJc m:val="center"/>
+                      </m:mcPr>
+                    </m:mc>
+                  </m:mcs>
+                  <m:ctrlPr>
+                    <w:rPr>
+                      <w:rFonts w:ascii="Cambria Math" w:hAnsi="Cambria Math"/>
+                      <w:i/>
+                    </w:rPr>
+                  </m:ctrlPr>
+                </m:mPr>
+                <m:mr>
+                  <m:e>
+                    <m:sSub>
+                      <m:sSubPr>
+                        <m:ctrlPr>
+                          <w:rPr>
+                            <w:rFonts w:ascii="Cambria Math" w:hAnsi="Cambria Math"/>
+                            <w:i/>
+                          </w:rPr>
+                        </m:ctrlPr>
+                      </m:sSubPr>
+                      <m:e>
+                        <m:r>
+                          <w:rPr>
+                            <w:rFonts w:ascii="Cambria Math" w:hAnsi="Cambria Math"/>
+                          </w:rPr>
+                          <m:t>H</m:t>
+                        </m:r>
+                      </m:e>
+                      <m:sub>
+                        <m:r>
+                          <w:rPr>
+                            <w:rFonts w:ascii="Cambria Math" w:hAnsi="Cambria Math"/>
+                          </w:rPr>
+                          <m:t>1,1</m:t>
+                        </m:r>
+                      </m:sub>
+                    </m:sSub>
+                  </m:e>
+                  <m:e>
+                    <m:r>
+                      <w:rPr>
+                        <w:rFonts w:ascii="Cambria Math" w:hAnsi="Cambria Math"/>
+                      </w:rPr>
+                      <m:t>⋯</m:t>
+                    </m:r>
+                  </m:e>
+                  <m:e>
+                    <m:sSub>
+                      <m:sSubPr>
+                        <m:ctrlPr>
+                          <w:rPr>
+                            <w:rFonts w:ascii="Cambria Math" w:hAnsi="Cambria Math"/>
+                            <w:i/>
+                          </w:rPr>
+                        </m:ctrlPr>
+                      </m:sSubPr>
+                      <m:e>
+                        <m:r>
+                          <w:rPr>
+                            <w:rFonts w:ascii="Cambria Math" w:hAnsi="Cambria Math"/>
+                          </w:rPr>
+                          <m:t>H</m:t>
+                        </m:r>
+                      </m:e>
+                      <m:sub>
+                        <m:r>
+                          <w:rPr>
+                            <w:rFonts w:ascii="Cambria Math" w:hAnsi="Cambria Math"/>
+                          </w:rPr>
+                          <m:t xml:space="preserve">1, </m:t>
+                        </m:r>
+                        <m:r>
+                          <w:rPr>
+                            <w:rFonts w:ascii="Cambria Math" w:hAnsi="Cambria Math"/>
+                          </w:rPr>
+                          <m:t>k</m:t>
+                        </m:r>
+                      </m:sub>
+                    </m:sSub>
+                  </m:e>
+                </m:mr>
+                <m:mr>
+                  <m:e>
+                    <m:r>
+                      <w:rPr>
+                        <w:rFonts w:ascii="Cambria Math" w:hAnsi="Cambria Math"/>
+                      </w:rPr>
+                      <m:t>⋮</m:t>
+                    </m:r>
+                  </m:e>
+                  <m:e>
+                    <m:r>
+                      <w:rPr>
+                        <w:rFonts w:ascii="Cambria Math" w:hAnsi="Cambria Math"/>
+                      </w:rPr>
+                      <m:t>⋱</m:t>
+                    </m:r>
+                  </m:e>
+                  <m:e>
+                    <m:r>
+                      <w:rPr>
+                        <w:rFonts w:ascii="Cambria Math" w:hAnsi="Cambria Math"/>
+                      </w:rPr>
+                      <m:t>⋮</m:t>
+                    </m:r>
+                  </m:e>
+                </m:mr>
+                <m:mr>
+                  <m:e>
+                    <m:sSub>
+                      <m:sSubPr>
+                        <m:ctrlPr>
+                          <w:rPr>
+                            <w:rFonts w:ascii="Cambria Math" w:hAnsi="Cambria Math"/>
+                            <w:i/>
+                          </w:rPr>
+                        </m:ctrlPr>
+                      </m:sSubPr>
+                      <m:e>
+                        <m:r>
+                          <w:rPr>
+                            <w:rFonts w:ascii="Cambria Math" w:hAnsi="Cambria Math"/>
+                          </w:rPr>
+                          <m:t>H</m:t>
+                        </m:r>
+                      </m:e>
+                      <m:sub>
+                        <m:r>
+                          <w:rPr>
+                            <w:rFonts w:ascii="Cambria Math" w:hAnsi="Cambria Math"/>
+                          </w:rPr>
+                          <m:t>m,1</m:t>
+                        </m:r>
+                      </m:sub>
+                    </m:sSub>
+                  </m:e>
+                  <m:e>
+                    <m:r>
+                      <w:rPr>
+                        <w:rFonts w:ascii="Cambria Math" w:hAnsi="Cambria Math"/>
+                      </w:rPr>
+                      <m:t>⋯</m:t>
+                    </m:r>
+                  </m:e>
+                  <m:e>
+                    <m:sSub>
+                      <m:sSubPr>
+                        <m:ctrlPr>
+                          <w:rPr>
+                            <w:rFonts w:ascii="Cambria Math" w:hAnsi="Cambria Math"/>
+                            <w:i/>
+                          </w:rPr>
+                        </m:ctrlPr>
+                      </m:sSubPr>
+                      <m:e>
+                        <m:r>
+                          <w:rPr>
+                            <w:rFonts w:ascii="Cambria Math" w:hAnsi="Cambria Math"/>
+                          </w:rPr>
+                          <m:t>H</m:t>
+                        </m:r>
+                      </m:e>
+                      <m:sub>
+                        <m:r>
+                          <w:rPr>
+                            <w:rFonts w:ascii="Cambria Math" w:hAnsi="Cambria Math"/>
+                          </w:rPr>
+                          <m:t>m,</m:t>
+                        </m:r>
+                        <m:r>
+                          <w:rPr>
+                            <w:rFonts w:ascii="Cambria Math" w:hAnsi="Cambria Math"/>
+                          </w:rPr>
+                          <m:t>k</m:t>
+                        </m:r>
+                      </m:sub>
+                    </m:sSub>
+                  </m:e>
+                </m:mr>
+              </m:m>
+            </m:e>
+          </m:d>
+          <m:r>
+            <w:rPr>
+              <w:rFonts w:ascii="Cambria Math" w:hAnsi="Cambria Math"/>
+            </w:rPr>
+            <m:t xml:space="preserve"> </m:t>
+          </m:r>
+          <m:m>
+            <m:mPr>
+              <m:mcs>
+                <m:mc>
+                  <m:mcPr>
+                    <m:count m:val="1"/>
+                    <m:mcJc m:val="center"/>
+                  </m:mcPr>
+                </m:mc>
+              </m:mcs>
+              <m:ctrlPr>
+                <w:rPr>
+                  <w:rFonts w:ascii="Cambria Math" w:hAnsi="Cambria Math"/>
+                  <w:i/>
+                </w:rPr>
+              </m:ctrlPr>
+            </m:mPr>
+            <m:mr>
+              <m:e>
+                <m:r>
+                  <w:rPr>
+                    <w:rFonts w:ascii="Cambria Math" w:hAnsi="Cambria Math"/>
+                  </w:rPr>
+                  <m:t xml:space="preserve">Where </m:t>
+                </m:r>
+                <m:sSub>
+                  <m:sSubPr>
+                    <m:ctrlPr>
+                      <w:rPr>
+                        <w:rFonts w:ascii="Cambria Math" w:hAnsi="Cambria Math"/>
+                        <w:i/>
+                      </w:rPr>
+                    </m:ctrlPr>
+                  </m:sSubPr>
+                  <m:e>
+                    <m:r>
+                      <w:rPr>
+                        <w:rFonts w:ascii="Cambria Math" w:hAnsi="Cambria Math"/>
+                      </w:rPr>
+                      <m:t>H</m:t>
+                    </m:r>
+                  </m:e>
+                  <m:sub>
+                    <m:r>
+                      <w:rPr>
+                        <w:rFonts w:ascii="Cambria Math" w:hAnsi="Cambria Math"/>
+                      </w:rPr>
+                      <m:t>mk</m:t>
+                    </m:r>
+                  </m:sub>
+                </m:sSub>
+                <m:r>
+                  <w:rPr>
+                    <w:rFonts w:ascii="Cambria Math" w:hAnsi="Cambria Math"/>
+                  </w:rPr>
+                  <m:t>=</m:t>
+                </m:r>
+                <m:r>
+                  <w:rPr>
+                    <w:rFonts w:ascii="Cambria Math" w:hAnsi="Cambria Math"/>
+                  </w:rPr>
+                  <m:t>Hidden Neuron Sum</m:t>
+                </m:r>
+              </m:e>
+            </m:mr>
+            <m:mr>
+              <m:e>
+                <m:r>
+                  <w:rPr>
+                    <w:rFonts w:ascii="Cambria Math" w:hAnsi="Cambria Math"/>
+                  </w:rPr>
+                  <m:t>m=number of inputs</m:t>
+                </m:r>
+              </m:e>
+            </m:mr>
+            <m:mr>
+              <m:e>
+                <m:r>
+                  <w:rPr>
+                    <w:rFonts w:ascii="Cambria Math" w:hAnsi="Cambria Math"/>
+                  </w:rPr>
+                  <m:t>k</m:t>
+                </m:r>
+                <m:r>
+                  <w:rPr>
+                    <w:rFonts w:ascii="Cambria Math" w:hAnsi="Cambria Math"/>
+                  </w:rPr>
+                  <m:t xml:space="preserve">=number of </m:t>
+                </m:r>
+                <m:r>
+                  <w:rPr>
+                    <w:rFonts w:ascii="Cambria Math" w:hAnsi="Cambria Math"/>
+                  </w:rPr>
+                  <m:t>hidden layer</m:t>
+                </m:r>
+                <m:r>
+                  <w:rPr>
+                    <w:rFonts w:ascii="Cambria Math" w:hAnsi="Cambria Math"/>
+                  </w:rPr>
+                  <m:t xml:space="preserve"> Neurons</m:t>
+                </m:r>
+              </m:e>
+            </m:mr>
+          </m:m>
+        </m:oMath>
+      </m:oMathPara>
+    </w:p>
+    <w:p>
+      <w:pPr>
+        <w:rPr>
+          <w:rFonts w:eastAsiaTheme="minorEastAsia"/>
+        </w:rPr>
+      </w:pPr>
+      <m:oMathPara>
+        <m:oMath>
+          <m:sSub>
+            <m:sSubPr>
+              <m:ctrlPr>
+                <w:rPr>
+                  <w:rFonts w:ascii="Cambria Math" w:eastAsiaTheme="minorEastAsia" w:hAnsi="Cambria Math"/>
+                  <w:i/>
+                </w:rPr>
+              </m:ctrlPr>
+            </m:sSubPr>
+            <m:e>
+              <m:r>
+                <w:rPr>
+                  <w:rFonts w:ascii="Cambria Math" w:eastAsiaTheme="minorEastAsia" w:hAnsi="Cambria Math"/>
+                </w:rPr>
+                <m:t>S</m:t>
+              </m:r>
+            </m:e>
+            <m:sub>
+              <m:r>
+                <w:rPr>
+                  <w:rFonts w:ascii="Cambria Math" w:eastAsiaTheme="minorEastAsia" w:hAnsi="Cambria Math"/>
+                </w:rPr>
+                <m:t>hidden</m:t>
+              </m:r>
+            </m:sub>
+          </m:sSub>
+          <m:r>
+            <w:rPr>
+              <w:rFonts w:ascii="Cambria Math" w:eastAsiaTheme="minorEastAsia" w:hAnsi="Cambria Math"/>
+            </w:rPr>
+            <m:t xml:space="preserve">= </m:t>
+          </m:r>
+          <m:sSub>
+            <m:sSubPr>
+              <m:ctrlPr>
+                <w:rPr>
+                  <w:rFonts w:ascii="Cambria Math" w:eastAsiaTheme="minorEastAsia" w:hAnsi="Cambria Math"/>
+                  <w:i/>
+                </w:rPr>
+              </m:ctrlPr>
+            </m:sSubPr>
+            <m:e>
+              <m:r>
+                <w:rPr>
+                  <w:rFonts w:ascii="Cambria Math" w:eastAsiaTheme="minorEastAsia" w:hAnsi="Cambria Math"/>
+                </w:rPr>
+                <m:t>S</m:t>
+              </m:r>
+            </m:e>
+            <m:sub>
+              <m:r>
+                <w:rPr>
+                  <w:rFonts w:ascii="Cambria Math" w:eastAsiaTheme="minorEastAsia" w:hAnsi="Cambria Math"/>
+                </w:rPr>
+                <m:t>input</m:t>
+              </m:r>
+            </m:sub>
+          </m:sSub>
+          <m:r>
+            <w:rPr>
+              <w:rFonts w:ascii="Cambria Math" w:eastAsiaTheme="minorEastAsia" w:hAnsi="Cambria Math"/>
+            </w:rPr>
+            <m:t xml:space="preserve">* </m:t>
+          </m:r>
+          <m:sSub>
+            <m:sSubPr>
+              <m:ctrlPr>
+                <w:rPr>
+                  <w:rFonts w:ascii="Cambria Math" w:eastAsiaTheme="minorEastAsia" w:hAnsi="Cambria Math"/>
+                  <w:i/>
+                </w:rPr>
+              </m:ctrlPr>
+            </m:sSubPr>
+            <m:e>
+              <m:r>
+                <w:rPr>
+                  <w:rFonts w:ascii="Cambria Math" w:eastAsiaTheme="minorEastAsia" w:hAnsi="Cambria Math"/>
+                </w:rPr>
+                <m:t>S</m:t>
+              </m:r>
+            </m:e>
+            <m:sub>
+              <m:r>
+                <w:rPr>
+                  <w:rFonts w:ascii="Cambria Math" w:eastAsiaTheme="minorEastAsia" w:hAnsi="Cambria Math"/>
+                </w:rPr>
+                <m:t>weight</m:t>
+              </m:r>
+            </m:sub>
+          </m:sSub>
+        </m:oMath>
+      </m:oMathPara>
+    </w:p>
+    <w:p>
+      <w:pPr>
+        <w:rPr>
+          <w:rFonts w:eastAsiaTheme="minorEastAsia"/>
+        </w:rPr>
+      </w:pPr>
+      <m:oMathPara>
+        <m:oMath>
+          <m:sSub>
+            <m:sSubPr>
+              <m:ctrlPr>
+                <w:rPr>
+                  <w:rFonts w:ascii="Cambria Math" w:eastAsiaTheme="minorEastAsia" w:hAnsi="Cambria Math"/>
+                  <w:i/>
+                </w:rPr>
+              </m:ctrlPr>
+            </m:sSubPr>
+            <m:e>
+              <m:r>
+                <w:rPr>
+                  <w:rFonts w:ascii="Cambria Math" w:eastAsiaTheme="minorEastAsia" w:hAnsi="Cambria Math"/>
+                </w:rPr>
+                <m:t>N</m:t>
+              </m:r>
+            </m:e>
+            <m:sub>
+              <m:r>
+                <w:rPr>
+                  <w:rFonts w:ascii="Cambria Math" w:eastAsiaTheme="minorEastAsia" w:hAnsi="Cambria Math"/>
+                </w:rPr>
+                <m:t>activation</m:t>
+              </m:r>
+            </m:sub>
+          </m:sSub>
+          <m:r>
+            <w:rPr>
+              <w:rFonts w:ascii="Cambria Math" w:eastAsiaTheme="minorEastAsia" w:hAnsi="Cambria Math"/>
+            </w:rPr>
+            <m:t xml:space="preserve">= </m:t>
+          </m:r>
+          <m:sSub>
+            <m:sSubPr>
+              <m:ctrlPr>
+                <w:rPr>
+                  <w:rFonts w:ascii="Cambria Math" w:eastAsiaTheme="minorEastAsia" w:hAnsi="Cambria Math"/>
+                  <w:i/>
+                </w:rPr>
+              </m:ctrlPr>
+            </m:sSubPr>
+            <m:e>
+              <m:r>
+                <w:rPr>
+                  <w:rFonts w:ascii="Cambria Math" w:eastAsiaTheme="minorEastAsia" w:hAnsi="Cambria Math"/>
+                </w:rPr>
+                <m:t>Sigmoid(</m:t>
+              </m:r>
+              <m:r>
+                <w:rPr>
+                  <w:rFonts w:ascii="Cambria Math" w:eastAsiaTheme="minorEastAsia" w:hAnsi="Cambria Math"/>
+                </w:rPr>
+                <m:t>S</m:t>
+              </m:r>
+            </m:e>
+            <m:sub>
+              <m:sSub>
+                <m:sSubPr>
+                  <m:ctrlPr>
+                    <w:rPr>
+                      <w:rFonts w:ascii="Cambria Math" w:eastAsiaTheme="minorEastAsia" w:hAnsi="Cambria Math"/>
+                      <w:i/>
+                    </w:rPr>
+                  </m:ctrlPr>
+                </m:sSubPr>
+                <m:e>
+                  <m:r>
+                    <w:rPr>
+                      <w:rFonts w:ascii="Cambria Math" w:eastAsiaTheme="minorEastAsia" w:hAnsi="Cambria Math"/>
+                    </w:rPr>
+                    <m:t>hidden</m:t>
+                  </m:r>
+                </m:e>
+                <m:sub>
+                  <m:r>
+                    <w:rPr>
+                      <w:rFonts w:ascii="Cambria Math" w:eastAsiaTheme="minorEastAsia" w:hAnsi="Cambria Math"/>
+                    </w:rPr>
+                    <m:t>mk</m:t>
+                  </m:r>
+                </m:sub>
+              </m:sSub>
+            </m:sub>
+          </m:sSub>
+          <m:r>
+            <w:rPr>
+              <w:rFonts w:ascii="Cambria Math" w:eastAsiaTheme="minorEastAsia" w:hAnsi="Cambria Math"/>
+            </w:rPr>
+            <m:t>)</m:t>
+          </m:r>
+        </m:oMath>
+      </m:oMathPara>
+    </w:p>
+    <w:p>
+      <w:pPr>
+        <w:rPr>
+          <w:rFonts w:eastAsiaTheme="minorEastAsia"/>
+        </w:rPr>
+      </w:pPr>
+      <m:oMathPara>
+        <m:oMath>
+          <m:r>
+            <w:rPr>
+              <w:rFonts w:ascii="Cambria Math" w:eastAsiaTheme="minorEastAsia" w:hAnsi="Cambria Math"/>
+            </w:rPr>
+            <m:t>∆Sum=Sigmoi</m:t>
+          </m:r>
+          <m:sSup>
+            <m:sSupPr>
+              <m:ctrlPr>
+                <w:rPr>
+                  <w:rFonts w:ascii="Cambria Math" w:eastAsiaTheme="minorEastAsia" w:hAnsi="Cambria Math"/>
+                  <w:i/>
+                </w:rPr>
+              </m:ctrlPr>
+            </m:sSupPr>
+            <m:e>
+              <m:r>
+                <w:rPr>
+                  <w:rFonts w:ascii="Cambria Math" w:eastAsiaTheme="minorEastAsia" w:hAnsi="Cambria Math"/>
+                </w:rPr>
+                <m:t>d</m:t>
+              </m:r>
+            </m:e>
+            <m:sup>
+              <m:r>
+                <w:rPr>
+                  <w:rFonts w:ascii="Cambria Math" w:eastAsiaTheme="minorEastAsia" w:hAnsi="Cambria Math"/>
+                </w:rPr>
+                <m:t>'</m:t>
+              </m:r>
+            </m:sup>
+          </m:sSup>
+          <m:d>
+            <m:dPr>
+              <m:ctrlPr>
+                <w:rPr>
+                  <w:rFonts w:ascii="Cambria Math" w:eastAsiaTheme="minorEastAsia" w:hAnsi="Cambria Math"/>
+                  <w:i/>
+                </w:rPr>
+              </m:ctrlPr>
+            </m:dPr>
+            <m:e>
+              <m:r>
+                <w:rPr>
+                  <w:rFonts w:ascii="Cambria Math" w:eastAsiaTheme="minorEastAsia" w:hAnsi="Cambria Math"/>
+                </w:rPr>
+                <m:t>x</m:t>
+              </m:r>
+            </m:e>
+          </m:d>
+          <m:r>
+            <w:rPr>
+              <w:rFonts w:ascii="Cambria Math" w:eastAsiaTheme="minorEastAsia" w:hAnsi="Cambria Math"/>
+            </w:rPr>
+            <m:t>*Output Sum Margin of Error</m:t>
+          </m:r>
+        </m:oMath>
+      </m:oMathPara>
+    </w:p>
+    <w:p>
+      <w:pPr>
+        <w:rPr>
+          <w:rFonts w:eastAsiaTheme="minorEastAsia"/>
+        </w:rPr>
+      </w:pPr>
+      <m:oMathPara>
+        <m:oMath>
+          <m:r>
+            <w:rPr>
+              <w:rFonts w:ascii="Cambria Math" w:eastAsiaTheme="minorEastAsia" w:hAnsi="Cambria Math"/>
+            </w:rPr>
+            <m:t xml:space="preserve">∆Weight= </m:t>
+          </m:r>
+          <m:f>
+            <m:fPr>
+              <m:ctrlPr>
+                <w:rPr>
+                  <w:rFonts w:ascii="Cambria Math" w:eastAsiaTheme="minorEastAsia" w:hAnsi="Cambria Math"/>
+                  <w:i/>
+                </w:rPr>
+              </m:ctrlPr>
+            </m:fPr>
+            <m:num>
+              <m:r>
+                <w:rPr>
+                  <w:rFonts w:ascii="Cambria Math" w:eastAsiaTheme="minorEastAsia" w:hAnsi="Cambria Math"/>
+                </w:rPr>
+                <m:t>∆Sum</m:t>
+              </m:r>
+            </m:num>
+            <m:den>
+              <m:sSub>
+                <m:sSubPr>
+                  <m:ctrlPr>
+                    <w:rPr>
+                      <w:rFonts w:ascii="Cambria Math" w:eastAsiaTheme="minorEastAsia" w:hAnsi="Cambria Math"/>
+                      <w:i/>
+                    </w:rPr>
+                  </m:ctrlPr>
+                </m:sSubPr>
+                <m:e>
+                  <m:r>
+                    <w:rPr>
+                      <w:rFonts w:ascii="Cambria Math" w:eastAsiaTheme="minorEastAsia" w:hAnsi="Cambria Math"/>
+                    </w:rPr>
+                    <m:t>N</m:t>
+                  </m:r>
+                </m:e>
+                <m:sub>
+                  <m:r>
+                    <w:rPr>
+                      <w:rFonts w:ascii="Cambria Math" w:eastAsiaTheme="minorEastAsia" w:hAnsi="Cambria Math"/>
+                    </w:rPr>
+                    <m:t>activation</m:t>
+                  </m:r>
+                </m:sub>
+              </m:sSub>
+            </m:den>
+          </m:f>
+        </m:oMath>
+      </m:oMathPara>
+      <w:bookmarkStart w:id="0" w:name="_GoBack"/>
+      <w:bookmarkEnd w:id="0"/>
+    </w:p>
+    <w:p>
+      <w:pPr>
+        <w:rPr>
+          <w:rFonts w:eastAsiaTheme="minorEastAsia"/>
+        </w:rPr>
+      </w:pPr>
+      <m:oMathPara>
+        <m:oMath>
+          <m:r>
+            <w:rPr>
+              <w:rFonts w:ascii="Cambria Math" w:eastAsiaTheme="minorEastAsia" w:hAnsi="Cambria Math"/>
+            </w:rPr>
+            <m:t xml:space="preserve">New Weight=Old Weight+ </m:t>
+          </m:r>
+          <m:r>
+            <w:rPr>
+              <w:rFonts w:ascii="Cambria Math" w:eastAsiaTheme="minorEastAsia" w:hAnsi="Cambria Math"/>
+            </w:rPr>
+            <m:t>∆Weight</m:t>
+          </m:r>
+        </m:oMath>
+      </m:oMathPara>
     </w:p>
     <w:sdt>
       <w:sdtPr>
+        <w:rPr>
+          <w:rFonts w:asciiTheme="minorHAnsi" w:eastAsiaTheme="minorHAnsi" w:hAnsiTheme="minorHAnsi" w:cstheme="minorBidi"/>
+          <w:color w:val="auto"/>
+          <w:sz w:val="22"/>
+          <w:szCs w:val="22"/>
+        </w:rPr>
         <w:id w:val="182243945"/>
         <w:docPartObj>
           <w:docPartGallery w:val="Bibliographies"/>
           <w:docPartUnique/>
         </w:docPartObj>
       </w:sdtPr>
-      <w:sdtEndPr>
-        <w:rPr>
-          <w:rFonts w:asciiTheme="minorHAnsi" w:eastAsiaTheme="minorHAnsi" w:hAnsiTheme="minorHAnsi" w:cstheme="minorBidi"/>
-          <w:color w:val="auto"/>
-          <w:sz w:val="22"/>
-          <w:szCs w:val="22"/>
-        </w:rPr>
-      </w:sdtEndPr>
+      <w:sdtEndPr/>
       <w:sdtContent>
         <w:p>
           <w:pPr>
@@ -608,6 +1688,7 @@
             <w:id w:val="111145805"/>
             <w:bibliography/>
           </w:sdtPr>
+          <w:sdtEndPr/>
           <w:sdtContent>
             <w:p>
               <w:pPr>
@@ -750,8 +1831,6 @@
         </w:sdt>
       </w:sdtContent>
     </w:sdt>
-    <w:bookmarkStart w:id="0" w:name="_GoBack" w:displacedByCustomXml="prev"/>
-    <w:bookmarkEnd w:id="0" w:displacedByCustomXml="prev"/>
     <w:sectPr>
       <w:pgSz w:w="12240" w:h="15840"/>
       <w:pgMar w:top="1440" w:right="1440" w:bottom="1440" w:left="1440" w:header="720" w:footer="720" w:gutter="0"/>
@@ -763,7 +1842,7 @@
 </file>
 
 <file path=word/styles.xml><?xml version="1.0" encoding="utf-8"?>
-<w:styles xmlns:mc="http://schemas.openxmlformats.org/markup-compatibility/2006" xmlns:r="http://schemas.openxmlformats.org/officeDocument/2006/relationships" xmlns:w="http://schemas.openxmlformats.org/wordprocessingml/2006/main" xmlns:w14="http://schemas.microsoft.com/office/word/2010/wordml" xmlns:w15="http://schemas.microsoft.com/office/word/2012/wordml" xmlns:w16cid="http://schemas.microsoft.com/office/word/2016/wordml/cid" xmlns:w16se="http://schemas.microsoft.com/office/word/2015/wordml/symex" mc:Ignorable="w14 w15 w16se w16cid">
+<w:styles xmlns:mc="http://schemas.openxmlformats.org/markup-compatibility/2006" xmlns:r="http://schemas.openxmlformats.org/officeDocument/2006/relationships" xmlns:w="http://schemas.openxmlformats.org/wordprocessingml/2006/main" xmlns:w14="http://schemas.microsoft.com/office/word/2010/wordml" xmlns:w15="http://schemas.microsoft.com/office/word/2012/wordml" xmlns:w16se="http://schemas.microsoft.com/office/word/2015/wordml/symex" mc:Ignorable="w14 w15 w16se">
   <w:docDefaults>
     <w:rPrDefault>
       <w:rPr>
@@ -779,7 +1858,7 @@
       </w:pPr>
     </w:pPrDefault>
   </w:docDefaults>
-  <w:latentStyles w:defLockedState="0" w:defUIPriority="99" w:defSemiHidden="0" w:defUnhideWhenUsed="0" w:defQFormat="0" w:count="375">
+  <w:latentStyles w:defLockedState="0" w:defUIPriority="99" w:defSemiHidden="0" w:defUnhideWhenUsed="0" w:defQFormat="0" w:count="371">
     <w:lsdException w:name="Normal" w:uiPriority="0" w:qFormat="1"/>
     <w:lsdException w:name="heading 1" w:uiPriority="9" w:qFormat="1"/>
     <w:lsdException w:name="heading 2" w:semiHidden="1" w:uiPriority="9" w:unhideWhenUsed="1" w:qFormat="1"/>
@@ -1151,10 +2230,6 @@
     <w:lsdException w:name="List Table 5 Dark Accent 6" w:uiPriority="50"/>
     <w:lsdException w:name="List Table 6 Colorful Accent 6" w:uiPriority="51"/>
     <w:lsdException w:name="List Table 7 Colorful Accent 6" w:uiPriority="52"/>
-    <w:lsdException w:name="Mention" w:semiHidden="1" w:unhideWhenUsed="1"/>
-    <w:lsdException w:name="Smart Hyperlink" w:semiHidden="1" w:unhideWhenUsed="1"/>
-    <w:lsdException w:name="Hashtag" w:semiHidden="1" w:unhideWhenUsed="1"/>
-    <w:lsdException w:name="Unresolved Mention" w:semiHidden="1" w:unhideWhenUsed="1"/>
   </w:latentStyles>
   <w:style w:type="paragraph" w:default="1" w:styleId="Normal">
     <w:name w:val="Normal"/>
@@ -1255,31 +2330,31 @@
 </file>
 
 <file path=word/glossary/document.xml><?xml version="1.0" encoding="utf-8"?>
-<w:glossaryDocument xmlns:wpc="http://schemas.microsoft.com/office/word/2010/wordprocessingCanvas" xmlns:cx="http://schemas.microsoft.com/office/drawing/2014/chartex" xmlns:cx1="http://schemas.microsoft.com/office/drawing/2015/9/8/chartex" xmlns:cx2="http://schemas.microsoft.com/office/drawing/2015/10/21/chartex" xmlns:cx3="http://schemas.microsoft.com/office/drawing/2016/5/9/chartex" xmlns:cx4="http://schemas.microsoft.com/office/drawing/2016/5/10/chartex" xmlns:cx5="http://schemas.microsoft.com/office/drawing/2016/5/11/chartex" xmlns:cx6="http://schemas.microsoft.com/office/drawing/2016/5/12/chartex" xmlns:cx7="http://schemas.microsoft.com/office/drawing/2016/5/13/chartex" xmlns:cx8="http://schemas.microsoft.com/office/drawing/2016/5/14/chartex" xmlns:mc="http://schemas.openxmlformats.org/markup-compatibility/2006" xmlns:aink="http://schemas.microsoft.com/office/drawing/2016/ink" xmlns:am3d="http://schemas.microsoft.com/office/drawing/2017/model3d" xmlns:o="urn:schemas-microsoft-com:office:office" xmlns:r="http://schemas.openxmlformats.org/officeDocument/2006/relationships" xmlns:m="http://schemas.openxmlformats.org/officeDocument/2006/math" xmlns:v="urn:schemas-microsoft-com:vml" xmlns:wp14="http://schemas.microsoft.com/office/word/2010/wordprocessingDrawing" xmlns:wp="http://schemas.openxmlformats.org/drawingml/2006/wordprocessingDrawing" xmlns:w10="urn:schemas-microsoft-com:office:word" xmlns:w="http://schemas.openxmlformats.org/wordprocessingml/2006/main" xmlns:w14="http://schemas.microsoft.com/office/word/2010/wordml" xmlns:w15="http://schemas.microsoft.com/office/word/2012/wordml" xmlns:w16cid="http://schemas.microsoft.com/office/word/2016/wordml/cid" xmlns:w16se="http://schemas.microsoft.com/office/word/2015/wordml/symex" xmlns:wpg="http://schemas.microsoft.com/office/word/2010/wordprocessingGroup" xmlns:wpi="http://schemas.microsoft.com/office/word/2010/wordprocessingInk" xmlns:wne="http://schemas.microsoft.com/office/word/2006/wordml" xmlns:wps="http://schemas.microsoft.com/office/word/2010/wordprocessingShape" mc:Ignorable="w14 w15 w16se w16cid wp14"/>
+<w:glossaryDocument xmlns:wpc="http://schemas.microsoft.com/office/word/2010/wordprocessingCanvas" xmlns:cx="http://schemas.microsoft.com/office/drawing/2014/chartex" xmlns:mc="http://schemas.openxmlformats.org/markup-compatibility/2006" xmlns:o="urn:schemas-microsoft-com:office:office" xmlns:r="http://schemas.openxmlformats.org/officeDocument/2006/relationships" xmlns:m="http://schemas.openxmlformats.org/officeDocument/2006/math" xmlns:v="urn:schemas-microsoft-com:vml" xmlns:wp14="http://schemas.microsoft.com/office/word/2010/wordprocessingDrawing" xmlns:wp="http://schemas.openxmlformats.org/drawingml/2006/wordprocessingDrawing" xmlns:w10="urn:schemas-microsoft-com:office:word" xmlns:w="http://schemas.openxmlformats.org/wordprocessingml/2006/main" xmlns:w14="http://schemas.microsoft.com/office/word/2010/wordml" xmlns:w15="http://schemas.microsoft.com/office/word/2012/wordml" xmlns:w16se="http://schemas.microsoft.com/office/word/2015/wordml/symex" xmlns:wpg="http://schemas.microsoft.com/office/word/2010/wordprocessingGroup" xmlns:wpi="http://schemas.microsoft.com/office/word/2010/wordprocessingInk" xmlns:wne="http://schemas.microsoft.com/office/word/2006/wordml" xmlns:wps="http://schemas.microsoft.com/office/word/2010/wordprocessingShape" mc:Ignorable="w14 w15 w16se wp14"/>
 </file>
 
 <file path=word/glossary/fontTable.xml><?xml version="1.0" encoding="utf-8"?>
-<w:fonts xmlns:mc="http://schemas.openxmlformats.org/markup-compatibility/2006" xmlns:r="http://schemas.openxmlformats.org/officeDocument/2006/relationships" xmlns:w="http://schemas.openxmlformats.org/wordprocessingml/2006/main" xmlns:w14="http://schemas.microsoft.com/office/word/2010/wordml" xmlns:w15="http://schemas.microsoft.com/office/word/2012/wordml" xmlns:w16cid="http://schemas.microsoft.com/office/word/2016/wordml/cid" xmlns:w16se="http://schemas.microsoft.com/office/word/2015/wordml/symex" mc:Ignorable="w14 w15 w16se w16cid">
+<w:fonts xmlns:mc="http://schemas.openxmlformats.org/markup-compatibility/2006" xmlns:r="http://schemas.openxmlformats.org/officeDocument/2006/relationships" xmlns:w="http://schemas.openxmlformats.org/wordprocessingml/2006/main" xmlns:w14="http://schemas.microsoft.com/office/word/2010/wordml" xmlns:w15="http://schemas.microsoft.com/office/word/2012/wordml" xmlns:w16se="http://schemas.microsoft.com/office/word/2015/wordml/symex" mc:Ignorable="w14 w15 w16se">
   <w:font w:name="Calibri">
     <w:panose1 w:val="020F0502020204030204"/>
     <w:charset w:val="00"/>
     <w:family w:val="swiss"/>
     <w:pitch w:val="variable"/>
-    <w:sig w:usb0="E00002FF" w:usb1="4000ACFF" w:usb2="00000001" w:usb3="00000000" w:csb0="0000019F" w:csb1="00000000"/>
+    <w:sig w:usb0="E0002AFF" w:usb1="C000247B" w:usb2="00000009" w:usb3="00000000" w:csb0="000001FF" w:csb1="00000000"/>
   </w:font>
   <w:font w:name="Times New Roman">
     <w:panose1 w:val="02020603050405020304"/>
     <w:charset w:val="00"/>
     <w:family w:val="roman"/>
     <w:pitch w:val="variable"/>
-    <w:sig w:usb0="E0002AFF" w:usb1="C0007841" w:usb2="00000009" w:usb3="00000000" w:csb0="000001FF" w:csb1="00000000"/>
+    <w:sig w:usb0="E0002EFF" w:usb1="C000785B" w:usb2="00000009" w:usb3="00000000" w:csb0="000001FF" w:csb1="00000000"/>
   </w:font>
   <w:font w:name="Calibri Light">
     <w:panose1 w:val="020F0302020204030204"/>
     <w:charset w:val="00"/>
     <w:family w:val="swiss"/>
     <w:pitch w:val="variable"/>
-    <w:sig w:usb0="A00002EF" w:usb1="4000207B" w:usb2="00000000" w:usb3="00000000" w:csb0="0000019F" w:csb1="00000000"/>
+    <w:sig w:usb0="E0002AFF" w:usb1="C000247B" w:usb2="00000009" w:usb3="00000000" w:csb0="000001FF" w:csb1="00000000"/>
   </w:font>
   <w:font w:name="Cambria Math">
     <w:panose1 w:val="02040503050406030204"/>
@@ -1292,7 +2367,7 @@
 </file>
 
 <file path=word/glossary/settings.xml><?xml version="1.0" encoding="utf-8"?>
-<w:settings xmlns:mc="http://schemas.openxmlformats.org/markup-compatibility/2006" xmlns:o="urn:schemas-microsoft-com:office:office" xmlns:r="http://schemas.openxmlformats.org/officeDocument/2006/relationships" xmlns:m="http://schemas.openxmlformats.org/officeDocument/2006/math" xmlns:v="urn:schemas-microsoft-com:vml" xmlns:w10="urn:schemas-microsoft-com:office:word" xmlns:w="http://schemas.openxmlformats.org/wordprocessingml/2006/main" xmlns:w14="http://schemas.microsoft.com/office/word/2010/wordml" xmlns:w15="http://schemas.microsoft.com/office/word/2012/wordml" xmlns:w16cid="http://schemas.microsoft.com/office/word/2016/wordml/cid" xmlns:w16se="http://schemas.microsoft.com/office/word/2015/wordml/symex" xmlns:sl="http://schemas.openxmlformats.org/schemaLibrary/2006/main" mc:Ignorable="w14 w15 w16se w16cid">
+<w:settings xmlns:mc="http://schemas.openxmlformats.org/markup-compatibility/2006" xmlns:o="urn:schemas-microsoft-com:office:office" xmlns:r="http://schemas.openxmlformats.org/officeDocument/2006/relationships" xmlns:m="http://schemas.openxmlformats.org/officeDocument/2006/math" xmlns:v="urn:schemas-microsoft-com:vml" xmlns:w10="urn:schemas-microsoft-com:office:word" xmlns:w="http://schemas.openxmlformats.org/wordprocessingml/2006/main" xmlns:w14="http://schemas.microsoft.com/office/word/2010/wordml" xmlns:w15="http://schemas.microsoft.com/office/word/2012/wordml" xmlns:w16se="http://schemas.microsoft.com/office/word/2015/wordml/symex" xmlns:sl="http://schemas.openxmlformats.org/schemaLibrary/2006/main" mc:Ignorable="w14 w15 w16se">
   <w:view w:val="normal"/>
   <w:defaultTabStop w:val="720"/>
   <w:characterSpacingControl w:val="doNotCompress"/>
@@ -1303,11 +2378,12 @@
     <w:compatSetting w:name="enableOpenTypeFeatures" w:uri="http://schemas.microsoft.com/office/word" w:val="1"/>
     <w:compatSetting w:name="doNotFlipMirrorIndents" w:uri="http://schemas.microsoft.com/office/word" w:val="1"/>
     <w:compatSetting w:name="differentiateMultirowTableHeaders" w:uri="http://schemas.microsoft.com/office/word" w:val="1"/>
-    <w:compatSetting w:name="useWord2013TrackBottomHyphenation" w:uri="http://schemas.microsoft.com/office/word" w:val="0"/>
   </w:compat>
   <w:rsids>
     <w:rsidRoot w:val="00EE01EB"/>
+    <w:rsid w:val="00355AB9"/>
     <w:rsid w:val="00755AFD"/>
+    <w:rsid w:val="007D4592"/>
     <w:rsid w:val="00EE01EB"/>
   </w:rsids>
   <m:mathPr>
@@ -1332,7 +2408,7 @@
 </file>
 
 <file path=word/glossary/styles.xml><?xml version="1.0" encoding="utf-8"?>
-<w:styles xmlns:mc="http://schemas.openxmlformats.org/markup-compatibility/2006" xmlns:r="http://schemas.openxmlformats.org/officeDocument/2006/relationships" xmlns:w="http://schemas.openxmlformats.org/wordprocessingml/2006/main" xmlns:w14="http://schemas.microsoft.com/office/word/2010/wordml" xmlns:w15="http://schemas.microsoft.com/office/word/2012/wordml" xmlns:w16cid="http://schemas.microsoft.com/office/word/2016/wordml/cid" xmlns:w16se="http://schemas.microsoft.com/office/word/2015/wordml/symex" mc:Ignorable="w14 w15 w16se w16cid">
+<w:styles xmlns:mc="http://schemas.openxmlformats.org/markup-compatibility/2006" xmlns:r="http://schemas.openxmlformats.org/officeDocument/2006/relationships" xmlns:w="http://schemas.openxmlformats.org/wordprocessingml/2006/main" xmlns:w14="http://schemas.microsoft.com/office/word/2010/wordml" xmlns:w15="http://schemas.microsoft.com/office/word/2012/wordml" xmlns:w16se="http://schemas.microsoft.com/office/word/2015/wordml/symex" mc:Ignorable="w14 w15 w16se">
   <w:docDefaults>
     <w:rPrDefault>
       <w:rPr>
@@ -1348,7 +2424,7 @@
       </w:pPr>
     </w:pPrDefault>
   </w:docDefaults>
-  <w:latentStyles w:defLockedState="0" w:defUIPriority="99" w:defSemiHidden="0" w:defUnhideWhenUsed="0" w:defQFormat="0" w:count="375">
+  <w:latentStyles w:defLockedState="0" w:defUIPriority="99" w:defSemiHidden="0" w:defUnhideWhenUsed="0" w:defQFormat="0" w:count="371">
     <w:lsdException w:name="Normal" w:uiPriority="0" w:qFormat="1"/>
     <w:lsdException w:name="heading 1" w:uiPriority="9" w:qFormat="1"/>
     <w:lsdException w:name="heading 2" w:semiHidden="1" w:uiPriority="9" w:unhideWhenUsed="1" w:qFormat="1"/>
@@ -1720,10 +2796,6 @@
     <w:lsdException w:name="List Table 5 Dark Accent 6" w:uiPriority="50"/>
     <w:lsdException w:name="List Table 6 Colorful Accent 6" w:uiPriority="51"/>
     <w:lsdException w:name="List Table 7 Colorful Accent 6" w:uiPriority="52"/>
-    <w:lsdException w:name="Mention" w:semiHidden="1" w:unhideWhenUsed="1"/>
-    <w:lsdException w:name="Smart Hyperlink" w:semiHidden="1" w:unhideWhenUsed="1"/>
-    <w:lsdException w:name="Hashtag" w:semiHidden="1" w:unhideWhenUsed="1"/>
-    <w:lsdException w:name="Unresolved Mention" w:semiHidden="1" w:unhideWhenUsed="1"/>
   </w:latentStyles>
   <w:style w:type="paragraph" w:default="1" w:styleId="Normal">
     <w:name w:val="Normal"/>
@@ -1761,7 +2833,7 @@
     <w:basedOn w:val="DefaultParagraphFont"/>
     <w:uiPriority w:val="99"/>
     <w:semiHidden/>
-    <w:rsid w:val="00EE01EB"/>
+    <w:rsid w:val="007D4592"/>
     <w:rPr>
       <w:color w:val="808080"/>
     </w:rPr>
@@ -1770,7 +2842,7 @@
 </file>
 
 <file path=word/glossary/webSettings.xml><?xml version="1.0" encoding="utf-8"?>
-<w:webSettings xmlns:mc="http://schemas.openxmlformats.org/markup-compatibility/2006" xmlns:r="http://schemas.openxmlformats.org/officeDocument/2006/relationships" xmlns:w="http://schemas.openxmlformats.org/wordprocessingml/2006/main" xmlns:w14="http://schemas.microsoft.com/office/word/2010/wordml" xmlns:w15="http://schemas.microsoft.com/office/word/2012/wordml" xmlns:w16cid="http://schemas.microsoft.com/office/word/2016/wordml/cid" xmlns:w16se="http://schemas.microsoft.com/office/word/2015/wordml/symex" mc:Ignorable="w14 w15 w16se w16cid">
+<w:webSettings xmlns:mc="http://schemas.openxmlformats.org/markup-compatibility/2006" xmlns:r="http://schemas.openxmlformats.org/officeDocument/2006/relationships" xmlns:w="http://schemas.openxmlformats.org/wordprocessingml/2006/main" xmlns:w14="http://schemas.microsoft.com/office/word/2010/wordml" xmlns:w15="http://schemas.microsoft.com/office/word/2012/wordml" xmlns:w16se="http://schemas.microsoft.com/office/word/2015/wordml/symex" mc:Ignorable="w14 w15 w16se">
   <w:optimizeForBrowser/>
   <w:allowPNG/>
 </w:webSettings>
@@ -2129,7 +3201,7 @@
 </file>
 
 <file path=customXml/itemProps1.xml><?xml version="1.0" encoding="utf-8"?>
-<ds:datastoreItem xmlns:ds="http://schemas.openxmlformats.org/officeDocument/2006/customXml" ds:itemID="{C156B57C-A355-40E8-88B4-4D6E34EBBA7F}">
+<ds:datastoreItem xmlns:ds="http://schemas.openxmlformats.org/officeDocument/2006/customXml" ds:itemID="{25E6218E-FDFC-4FA9-843E-563D9C552330}">
   <ds:schemaRefs>
     <ds:schemaRef ds:uri="http://schemas.openxmlformats.org/officeDocument/2006/bibliography"/>
   </ds:schemaRefs>

</xml_diff>